<commit_message>
Agrego presentación examen grupo 6
</commit_message>
<xml_diff>
--- a/clase11_Cicutti_Clara.docx
+++ b/clase11_Cicutti_Clara.docx
@@ -974,15 +974,7 @@
     </w:p>
     <w:p>
       <w:r>
-        <w:t xml:space="preserve">Un contenedor es un concepto de </w:t>
-      </w:r>
-      <w:proofErr w:type="spellStart"/>
-      <w:r>
-        <w:t>empaquetación</w:t>
-      </w:r>
-      <w:proofErr w:type="spellEnd"/>
-      <w:r>
-        <w:t xml:space="preserve"> de software que incluye la aplicación y todas sus dependencias de ejecución.</w:t>
+        <w:t>Un contenedor es un concepto de empaquetación de software que incluye la aplicación y todas sus dependencias de ejecución.</w:t>
       </w:r>
     </w:p>
     <w:p>
@@ -1041,31 +1033,7 @@
         <w:t>Gestión múltiple</w:t>
       </w:r>
       <w:r>
-        <w:t xml:space="preserve">: existen herramientas de programación y </w:t>
-      </w:r>
-      <w:proofErr w:type="spellStart"/>
-      <w:r>
-        <w:t>clustering</w:t>
-      </w:r>
-      <w:proofErr w:type="spellEnd"/>
-      <w:r>
-        <w:t xml:space="preserve"> para contenedores. Algunos contenedores exponen una web y otros ofrecen API como su </w:t>
-      </w:r>
-      <w:proofErr w:type="spellStart"/>
-      <w:r>
-        <w:t>front</w:t>
-      </w:r>
-      <w:proofErr w:type="spellEnd"/>
-      <w:r>
-        <w:t xml:space="preserve"> </w:t>
-      </w:r>
-      <w:proofErr w:type="spellStart"/>
-      <w:r>
-        <w:t>end</w:t>
-      </w:r>
-      <w:proofErr w:type="spellEnd"/>
-      <w:r>
-        <w:t>, que nos permite utilizar varias herramientas para controlarlo. Además, nos ayuda a controlar un clúster de hosts contenedores como un único host virtual.</w:t>
+        <w:t>: existen herramientas de programación y clustering para contenedores. Algunos contenedores exponen una web y otros ofrecen API como su front end, que nos permite utilizar varias herramientas para controlarlo. Además, nos ayuda a controlar un clúster de hosts contenedores como un único host virtual.</w:t>
       </w:r>
     </w:p>
     <w:p>
@@ -1079,56 +1047,31 @@
         <w:t>Los servicios</w:t>
       </w:r>
       <w:r>
-        <w:t xml:space="preserve">: La lista de tareas que nos permite especificar el estado del contenedor dentro de un </w:t>
-      </w:r>
-      <w:proofErr w:type="spellStart"/>
-      <w:proofErr w:type="gramStart"/>
-      <w:r>
-        <w:t>cluster</w:t>
-      </w:r>
-      <w:proofErr w:type="spellEnd"/>
-      <w:proofErr w:type="gramEnd"/>
-      <w:r>
-        <w:t xml:space="preserve"> y los servicios. Básicamente, cada tarea representa una instancia de un contenedor que debe estar en ejecución y que puede ser programada sobre los nodos (cada instancia que lo ejecuta).</w:t>
-      </w:r>
-    </w:p>
-    <w:p>
-      <w:r>
-        <w:rPr>
-          <w:b/>
-          <w:bCs/>
-          <w:sz w:val="24"/>
-          <w:szCs w:val="24"/>
-        </w:rPr>
-        <w:t xml:space="preserve">La </w:t>
-      </w:r>
-      <w:proofErr w:type="spellStart"/>
-      <w:r>
-        <w:rPr>
-          <w:b/>
-          <w:bCs/>
-          <w:sz w:val="24"/>
-          <w:szCs w:val="24"/>
-        </w:rPr>
-        <w:t>isolación</w:t>
-      </w:r>
-      <w:proofErr w:type="spellEnd"/>
-      <w:r>
-        <w:t>: los contenedores se utilizan para ejecutar aplicaciones en un entorno aislado (</w:t>
-      </w:r>
-      <w:proofErr w:type="spellStart"/>
-      <w:r>
-        <w:t>isolado</w:t>
-      </w:r>
-      <w:proofErr w:type="spellEnd"/>
-      <w:r>
-        <w:t xml:space="preserve">). Lo mejor de esta característica de los contenedores es que aquí cada contenedor es independiente de otro </w:t>
-      </w:r>
-      <w:proofErr w:type="gramStart"/>
-      <w:r>
-        <w:t>y</w:t>
-      </w:r>
-      <w:proofErr w:type="gramEnd"/>
+        <w:t>: La lista de tareas que nos permite especificar el estado del contenedor dentro de un cl</w:t>
+      </w:r>
+      <w:r>
+        <w:t>ú</w:t>
+      </w:r>
+      <w:r>
+        <w:t>ster y los servicios. Básicamente, cada tarea representa una instancia de un contenedor que debe estar en ejecución y que puede ser programada sobre los nodos (cada instancia que lo ejecuta).</w:t>
+      </w:r>
+    </w:p>
+    <w:p>
+      <w:r>
+        <w:rPr>
+          <w:b/>
+          <w:bCs/>
+          <w:sz w:val="24"/>
+          <w:szCs w:val="24"/>
+        </w:rPr>
+        <w:t>La isolación</w:t>
+      </w:r>
+      <w:r>
+        <w:t xml:space="preserve">: los contenedores se utilizan para ejecutar aplicaciones en un entorno aislado (isolado). Lo mejor de esta característica de los contenedores es que aquí cada contenedor es independiente de otro </w:t>
+      </w:r>
+      <w:r>
+        <w:t>y,</w:t>
+      </w:r>
       <w:r>
         <w:t xml:space="preserve"> además, nos permite ejecutar cualquier tipo de aplicación requerida.</w:t>
       </w:r>
@@ -2457,6 +2400,371 @@
           <w:bCs/>
         </w:rPr>
       </w:pPr>
+    </w:p>
+    <w:p>
+      <w:pPr>
+        <w:rPr>
+          <w:b/>
+          <w:bCs/>
+        </w:rPr>
+      </w:pPr>
+    </w:p>
+    <w:p>
+      <w:pPr>
+        <w:rPr>
+          <w:b/>
+          <w:bCs/>
+        </w:rPr>
+      </w:pPr>
+    </w:p>
+    <w:p>
+      <w:pPr>
+        <w:rPr>
+          <w:b/>
+          <w:bCs/>
+        </w:rPr>
+      </w:pPr>
+    </w:p>
+    <w:p>
+      <w:pPr>
+        <w:rPr>
+          <w:b/>
+          <w:bCs/>
+        </w:rPr>
+      </w:pPr>
+    </w:p>
+    <w:p>
+      <w:pPr>
+        <w:rPr>
+          <w:b/>
+          <w:bCs/>
+        </w:rPr>
+      </w:pPr>
+    </w:p>
+    <w:p>
+      <w:pPr>
+        <w:rPr>
+          <w:b/>
+          <w:bCs/>
+        </w:rPr>
+      </w:pPr>
+    </w:p>
+    <w:p>
+      <w:pPr>
+        <w:rPr>
+          <w:b/>
+          <w:bCs/>
+        </w:rPr>
+      </w:pPr>
+    </w:p>
+    <w:p>
+      <w:pPr>
+        <w:rPr>
+          <w:b/>
+          <w:bCs/>
+        </w:rPr>
+      </w:pPr>
+    </w:p>
+    <w:p>
+      <w:pPr>
+        <w:rPr>
+          <w:b/>
+          <w:bCs/>
+        </w:rPr>
+      </w:pPr>
+    </w:p>
+    <w:p>
+      <w:pPr>
+        <w:rPr>
+          <w:b/>
+          <w:bCs/>
+        </w:rPr>
+      </w:pPr>
+    </w:p>
+    <w:p>
+      <w:pPr>
+        <w:pStyle w:val="Prrafodelista"/>
+        <w:numPr>
+          <w:ilvl w:val="0"/>
+          <w:numId w:val="1"/>
+        </w:numPr>
+        <w:rPr>
+          <w:b/>
+          <w:bCs/>
+        </w:rPr>
+      </w:pPr>
+      <w:r>
+        <w:rPr>
+          <w:b/>
+          <w:bCs/>
+        </w:rPr>
+        <w:lastRenderedPageBreak/>
+        <w:t>Los orquestadores son sistemas de automatización del despliegue, ajuste de escala y manejo de aplicaciones</w:t>
+      </w:r>
+    </w:p>
+    <w:p>
+      <w:pPr>
+        <w:pStyle w:val="Prrafodelista"/>
+        <w:numPr>
+          <w:ilvl w:val="0"/>
+          <w:numId w:val="1"/>
+        </w:numPr>
+        <w:rPr>
+          <w:b/>
+          <w:bCs/>
+        </w:rPr>
+      </w:pPr>
+      <w:r>
+        <w:rPr>
+          <w:b/>
+          <w:bCs/>
+        </w:rPr>
+        <w:t>¿Cuáles son las ventajas de utilizar máquinas virtuales?</w:t>
+      </w:r>
+    </w:p>
+    <w:p>
+      <w:pPr>
+        <w:pStyle w:val="Prrafodelista"/>
+        <w:numPr>
+          <w:ilvl w:val="1"/>
+          <w:numId w:val="1"/>
+        </w:numPr>
+        <w:rPr>
+          <w:b/>
+          <w:bCs/>
+        </w:rPr>
+      </w:pPr>
+      <w:r>
+        <w:t>Ejecutar aplicaciones de otros sistemas operativos</w:t>
+      </w:r>
+    </w:p>
+    <w:p>
+      <w:pPr>
+        <w:pStyle w:val="Prrafodelista"/>
+        <w:numPr>
+          <w:ilvl w:val="1"/>
+          <w:numId w:val="1"/>
+        </w:numPr>
+        <w:rPr>
+          <w:b/>
+          <w:bCs/>
+        </w:rPr>
+      </w:pPr>
+      <w:r>
+        <w:t>Mejorar el aprovechamiento del hardware</w:t>
+      </w:r>
+    </w:p>
+    <w:p>
+      <w:pPr>
+        <w:pStyle w:val="Prrafodelista"/>
+        <w:numPr>
+          <w:ilvl w:val="1"/>
+          <w:numId w:val="1"/>
+        </w:numPr>
+        <w:rPr>
+          <w:b/>
+          <w:bCs/>
+        </w:rPr>
+      </w:pPr>
+      <w:r>
+        <w:t>Entorno de seguridad</w:t>
+      </w:r>
+    </w:p>
+    <w:p>
+      <w:pPr>
+        <w:pStyle w:val="Prrafodelista"/>
+        <w:numPr>
+          <w:ilvl w:val="0"/>
+          <w:numId w:val="1"/>
+        </w:numPr>
+        <w:rPr>
+          <w:b/>
+          <w:bCs/>
+        </w:rPr>
+      </w:pPr>
+      <w:r>
+        <w:rPr>
+          <w:b/>
+          <w:bCs/>
+        </w:rPr>
+        <w:t>Una máquina virtual de procesos es un software que permite ejecutar otro sistema operativo en su interior. FALSO</w:t>
+      </w:r>
+    </w:p>
+    <w:p>
+      <w:pPr>
+        <w:pStyle w:val="Prrafodelista"/>
+        <w:numPr>
+          <w:ilvl w:val="0"/>
+          <w:numId w:val="1"/>
+        </w:numPr>
+        <w:rPr>
+          <w:b/>
+          <w:bCs/>
+        </w:rPr>
+      </w:pPr>
+      <w:r>
+        <w:rPr>
+          <w:b/>
+          <w:bCs/>
+        </w:rPr>
+        <w:t>¿Qué significa que los contenedores estén en un entorno isolado?</w:t>
+      </w:r>
+    </w:p>
+    <w:p>
+      <w:pPr>
+        <w:pStyle w:val="Prrafodelista"/>
+        <w:numPr>
+          <w:ilvl w:val="1"/>
+          <w:numId w:val="1"/>
+        </w:numPr>
+        <w:rPr>
+          <w:b/>
+          <w:bCs/>
+        </w:rPr>
+      </w:pPr>
+      <w:r>
+        <w:t xml:space="preserve">Que pueden ejecutar cualquier tipo de aplicación de manera independiente </w:t>
+      </w:r>
+    </w:p>
+    <w:p>
+      <w:pPr>
+        <w:pStyle w:val="Prrafodelista"/>
+        <w:numPr>
+          <w:ilvl w:val="0"/>
+          <w:numId w:val="1"/>
+        </w:numPr>
+        <w:rPr>
+          <w:b/>
+          <w:bCs/>
+        </w:rPr>
+      </w:pPr>
+      <w:r>
+        <w:rPr>
+          <w:b/>
+          <w:bCs/>
+        </w:rPr>
+        <w:t>¿Cuáles son las desventajas de los escritorios remotos?</w:t>
+      </w:r>
+    </w:p>
+    <w:p>
+      <w:pPr>
+        <w:pStyle w:val="Prrafodelista"/>
+        <w:numPr>
+          <w:ilvl w:val="1"/>
+          <w:numId w:val="1"/>
+        </w:numPr>
+        <w:rPr>
+          <w:b/>
+          <w:bCs/>
+        </w:rPr>
+      </w:pPr>
+      <w:r>
+        <w:t>El rendimiento depende de la calidad de conexión de internet</w:t>
+      </w:r>
+    </w:p>
+    <w:p>
+      <w:pPr>
+        <w:pStyle w:val="Prrafodelista"/>
+        <w:numPr>
+          <w:ilvl w:val="1"/>
+          <w:numId w:val="1"/>
+        </w:numPr>
+        <w:rPr>
+          <w:b/>
+          <w:bCs/>
+        </w:rPr>
+      </w:pPr>
+      <w:r>
+        <w:t>Puede ser objeto de ciberataques</w:t>
+      </w:r>
+    </w:p>
+    <w:p>
+      <w:pPr>
+        <w:pStyle w:val="Prrafodelista"/>
+        <w:numPr>
+          <w:ilvl w:val="0"/>
+          <w:numId w:val="1"/>
+        </w:numPr>
+        <w:rPr>
+          <w:b/>
+          <w:bCs/>
+        </w:rPr>
+      </w:pPr>
+      <w:r>
+        <w:rPr>
+          <w:b/>
+          <w:bCs/>
+        </w:rPr>
+        <w:t>¿Cuáles son los requisitos para que los escritorios remotos funcionen?</w:t>
+      </w:r>
+    </w:p>
+    <w:p>
+      <w:pPr>
+        <w:pStyle w:val="Prrafodelista"/>
+        <w:numPr>
+          <w:ilvl w:val="1"/>
+          <w:numId w:val="1"/>
+        </w:numPr>
+        <w:rPr>
+          <w:b/>
+          <w:bCs/>
+        </w:rPr>
+      </w:pPr>
+      <w:r>
+        <w:t>Computadoras encendidas en simultáneo</w:t>
+      </w:r>
+    </w:p>
+    <w:p>
+      <w:pPr>
+        <w:pStyle w:val="Prrafodelista"/>
+        <w:numPr>
+          <w:ilvl w:val="1"/>
+          <w:numId w:val="1"/>
+        </w:numPr>
+        <w:rPr>
+          <w:b/>
+          <w:bCs/>
+        </w:rPr>
+      </w:pPr>
+      <w:r>
+        <w:t>Acceso a internet</w:t>
+      </w:r>
+    </w:p>
+    <w:p>
+      <w:pPr>
+        <w:pStyle w:val="Prrafodelista"/>
+        <w:numPr>
+          <w:ilvl w:val="1"/>
+          <w:numId w:val="1"/>
+        </w:numPr>
+        <w:rPr>
+          <w:b/>
+          <w:bCs/>
+        </w:rPr>
+      </w:pPr>
+      <w:r>
+        <w:t>Que ambas computadoras tengan la misma aplicación</w:t>
+      </w:r>
+    </w:p>
+    <w:p>
+      <w:pPr>
+        <w:pStyle w:val="Prrafodelista"/>
+        <w:numPr>
+          <w:ilvl w:val="0"/>
+          <w:numId w:val="1"/>
+        </w:numPr>
+        <w:rPr>
+          <w:b/>
+          <w:bCs/>
+        </w:rPr>
+      </w:pPr>
+      <w:r>
+        <w:rPr>
+          <w:b/>
+          <w:bCs/>
+        </w:rPr>
+        <w:t xml:space="preserve">En los contenedores, el producto es EL SOFTWARE que desarrollamos, para ejecutarlo necesitamos LAS LIBRERÍAS DEL SISTEMA </w:t>
+      </w:r>
     </w:p>
     <w:sectPr>
       <w:pgSz w:w="11906" w:h="16838"/>
@@ -2485,7 +2793,7 @@
         <w:rFonts w:ascii="Calibri" w:eastAsiaTheme="minorHAnsi" w:hAnsi="Calibri" w:cs="Calibri" w:hint="default"/>
       </w:rPr>
     </w:lvl>
-    <w:lvl w:ilvl="1" w:tplc="2C0A0003" w:tentative="1">
+    <w:lvl w:ilvl="1" w:tplc="2C0A0003">
       <w:start w:val="1"/>
       <w:numFmt w:val="bullet"/>
       <w:lvlText w:val="o"/>

</xml_diff>